<commit_message>
anypoint studio hello world app
</commit_message>
<xml_diff>
--- a/mulesoft-screens.docx
+++ b/mulesoft-screens.docx
@@ -68,9 +68,404 @@
     </w:p>
     <w:p/>
     <w:p>
+      <w:r>
+        <w:rPr>
+          <w:noProof/>
+        </w:rPr>
+        <w:lastRenderedPageBreak/>
+        <w:drawing>
+          <wp:inline distT="0" distB="0" distL="0" distR="0" wp14:anchorId="553C332C" wp14:editId="1CC3D529">
+            <wp:extent cx="5943600" cy="3328670"/>
+            <wp:effectExtent l="0" t="0" r="0" b="5080"/>
+            <wp:docPr id="3" name="Picture 3"/>
+            <wp:cNvGraphicFramePr>
+              <a:graphicFrameLocks xmlns:a="http://schemas.openxmlformats.org/drawingml/2006/main" noChangeAspect="1"/>
+            </wp:cNvGraphicFramePr>
+            <a:graphic xmlns:a="http://schemas.openxmlformats.org/drawingml/2006/main">
+              <a:graphicData uri="http://schemas.openxmlformats.org/drawingml/2006/picture">
+                <pic:pic xmlns:pic="http://schemas.openxmlformats.org/drawingml/2006/picture">
+                  <pic:nvPicPr>
+                    <pic:cNvPr id="1" name=""/>
+                    <pic:cNvPicPr/>
+                  </pic:nvPicPr>
+                  <pic:blipFill>
+                    <a:blip r:embed="rId5"/>
+                    <a:stretch>
+                      <a:fillRect/>
+                    </a:stretch>
+                  </pic:blipFill>
+                  <pic:spPr>
+                    <a:xfrm>
+                      <a:off x="0" y="0"/>
+                      <a:ext cx="5943600" cy="3328670"/>
+                    </a:xfrm>
+                    <a:prstGeom prst="rect">
+                      <a:avLst/>
+                    </a:prstGeom>
+                  </pic:spPr>
+                </pic:pic>
+              </a:graphicData>
+            </a:graphic>
+          </wp:inline>
+        </w:drawing>
+      </w:r>
+    </w:p>
+    <w:p/>
+    <w:p>
+      <w:r>
+        <w:t>Click on exchange and add below dependencies into your project</w:t>
+      </w:r>
+    </w:p>
+    <w:p/>
+    <w:p>
+      <w:r>
+        <w:rPr>
+          <w:noProof/>
+        </w:rPr>
+        <w:drawing>
+          <wp:inline distT="0" distB="0" distL="0" distR="0" wp14:anchorId="3A1546D4" wp14:editId="35C0B6CC">
+            <wp:extent cx="3324225" cy="762000"/>
+            <wp:effectExtent l="0" t="0" r="9525" b="0"/>
+            <wp:docPr id="5" name="Picture 5"/>
+            <wp:cNvGraphicFramePr>
+              <a:graphicFrameLocks xmlns:a="http://schemas.openxmlformats.org/drawingml/2006/main" noChangeAspect="1"/>
+            </wp:cNvGraphicFramePr>
+            <a:graphic xmlns:a="http://schemas.openxmlformats.org/drawingml/2006/main">
+              <a:graphicData uri="http://schemas.openxmlformats.org/drawingml/2006/picture">
+                <pic:pic xmlns:pic="http://schemas.openxmlformats.org/drawingml/2006/picture">
+                  <pic:nvPicPr>
+                    <pic:cNvPr id="1" name=""/>
+                    <pic:cNvPicPr/>
+                  </pic:nvPicPr>
+                  <pic:blipFill>
+                    <a:blip r:embed="rId6"/>
+                    <a:stretch>
+                      <a:fillRect/>
+                    </a:stretch>
+                  </pic:blipFill>
+                  <pic:spPr>
+                    <a:xfrm>
+                      <a:off x="0" y="0"/>
+                      <a:ext cx="3324225" cy="762000"/>
+                    </a:xfrm>
+                    <a:prstGeom prst="rect">
+                      <a:avLst/>
+                    </a:prstGeom>
+                  </pic:spPr>
+                </pic:pic>
+              </a:graphicData>
+            </a:graphic>
+          </wp:inline>
+        </w:drawing>
+      </w:r>
+    </w:p>
+    <w:p>
+      <w:pPr>
+        <w:rPr>
+          <w:noProof/>
+        </w:rPr>
+      </w:pPr>
+      <w:r>
+        <w:t>Click on the data type – select show files – It will show you the files type</w:t>
+      </w:r>
+      <w:r>
+        <w:t xml:space="preserve"> added into your project under files</w:t>
+      </w:r>
+    </w:p>
+    <w:p>
+      <w:r>
+        <w:rPr>
+          <w:noProof/>
+        </w:rPr>
+        <w:lastRenderedPageBreak/>
+        <w:drawing>
+          <wp:inline distT="0" distB="0" distL="0" distR="0" wp14:anchorId="709A1FB8" wp14:editId="63BFB946">
+            <wp:extent cx="5943600" cy="3029585"/>
+            <wp:effectExtent l="0" t="0" r="0" b="0"/>
+            <wp:docPr id="2" name="Picture 2"/>
+            <wp:cNvGraphicFramePr>
+              <a:graphicFrameLocks xmlns:a="http://schemas.openxmlformats.org/drawingml/2006/main" noChangeAspect="1"/>
+            </wp:cNvGraphicFramePr>
+            <a:graphic xmlns:a="http://schemas.openxmlformats.org/drawingml/2006/main">
+              <a:graphicData uri="http://schemas.openxmlformats.org/drawingml/2006/picture">
+                <pic:pic xmlns:pic="http://schemas.openxmlformats.org/drawingml/2006/picture">
+                  <pic:nvPicPr>
+                    <pic:cNvPr id="1" name=""/>
+                    <pic:cNvPicPr/>
+                  </pic:nvPicPr>
+                  <pic:blipFill>
+                    <a:blip r:embed="rId7"/>
+                    <a:stretch>
+                      <a:fillRect/>
+                    </a:stretch>
+                  </pic:blipFill>
+                  <pic:spPr>
+                    <a:xfrm>
+                      <a:off x="0" y="0"/>
+                      <a:ext cx="5943600" cy="3029585"/>
+                    </a:xfrm>
+                    <a:prstGeom prst="rect">
+                      <a:avLst/>
+                    </a:prstGeom>
+                  </pic:spPr>
+                </pic:pic>
+              </a:graphicData>
+            </a:graphic>
+          </wp:inline>
+        </w:drawing>
+      </w:r>
+    </w:p>
+    <w:p>
+      <w:r>
+        <w:t>Click on it and copy the path of the file and then add it to your RAML text file using below statement</w:t>
+      </w:r>
+    </w:p>
+    <w:p/>
+    <w:p>
+      <w:pPr>
+        <w:shd w:val="clear" w:color="auto" w:fill="FFFFFE"/>
+        <w:spacing w:after="0" w:line="285" w:lineRule="atLeast"/>
+        <w:rPr>
+          <w:rFonts w:ascii="Consolas" w:eastAsia="Times New Roman" w:hAnsi="Consolas" w:cs="Consolas"/>
+          <w:color w:val="000000"/>
+          <w:sz w:val="21"/>
+          <w:szCs w:val="21"/>
+        </w:rPr>
+      </w:pPr>
+      <w:proofErr w:type="gramStart"/>
+      <w:r>
+        <w:rPr>
+          <w:rFonts w:ascii="Consolas" w:eastAsia="Times New Roman" w:hAnsi="Consolas" w:cs="Consolas"/>
+          <w:color w:val="AD8900"/>
+          <w:sz w:val="21"/>
+          <w:szCs w:val="21"/>
+        </w:rPr>
+        <w:t>types</w:t>
+      </w:r>
+      <w:proofErr w:type="gramEnd"/>
+      <w:r>
+        <w:rPr>
+          <w:rFonts w:ascii="Consolas" w:eastAsia="Times New Roman" w:hAnsi="Consolas" w:cs="Consolas"/>
+          <w:color w:val="AD8900"/>
+          <w:sz w:val="21"/>
+          <w:szCs w:val="21"/>
+        </w:rPr>
+        <w:t xml:space="preserve">: </w:t>
+      </w:r>
+    </w:p>
+    <w:p>
+      <w:pPr>
+        <w:shd w:val="clear" w:color="auto" w:fill="FFFFFE"/>
+        <w:spacing w:after="0" w:line="285" w:lineRule="atLeast"/>
+        <w:rPr>
+          <w:rFonts w:ascii="Consolas" w:eastAsia="Times New Roman" w:hAnsi="Consolas" w:cs="Consolas"/>
+          <w:color w:val="000000"/>
+          <w:sz w:val="21"/>
+          <w:szCs w:val="21"/>
+        </w:rPr>
+      </w:pPr>
+      <w:r>
+        <w:rPr>
+          <w:rFonts w:ascii="Consolas" w:eastAsia="Times New Roman" w:hAnsi="Consolas" w:cs="Consolas"/>
+          <w:color w:val="000000"/>
+          <w:sz w:val="21"/>
+          <w:szCs w:val="21"/>
+        </w:rPr>
+        <w:t xml:space="preserve">  </w:t>
+      </w:r>
+      <w:proofErr w:type="spellStart"/>
+      <w:r>
+        <w:rPr>
+          <w:rFonts w:ascii="Consolas" w:eastAsia="Times New Roman" w:hAnsi="Consolas" w:cs="Consolas"/>
+          <w:color w:val="AD8900"/>
+          <w:sz w:val="21"/>
+          <w:szCs w:val="21"/>
+        </w:rPr>
+        <w:t>AmericanFlight</w:t>
+      </w:r>
+      <w:proofErr w:type="spellEnd"/>
+      <w:proofErr w:type="gramStart"/>
+      <w:r>
+        <w:rPr>
+          <w:rFonts w:ascii="Consolas" w:eastAsia="Times New Roman" w:hAnsi="Consolas" w:cs="Consolas"/>
+          <w:color w:val="AD8900"/>
+          <w:sz w:val="21"/>
+          <w:szCs w:val="21"/>
+        </w:rPr>
+        <w:t xml:space="preserve">: </w:t>
+      </w:r>
+      <w:r>
+        <w:rPr>
+          <w:rFonts w:ascii="Consolas" w:eastAsia="Times New Roman" w:hAnsi="Consolas" w:cs="Consolas"/>
+          <w:color w:val="20A198"/>
+          <w:sz w:val="21"/>
+          <w:szCs w:val="21"/>
+        </w:rPr>
+        <w:t>!</w:t>
+      </w:r>
+      <w:proofErr w:type="gramEnd"/>
+      <w:r>
+        <w:rPr>
+          <w:rFonts w:ascii="Consolas" w:eastAsia="Times New Roman" w:hAnsi="Consolas" w:cs="Consolas"/>
+          <w:color w:val="20A198"/>
+          <w:sz w:val="21"/>
+          <w:szCs w:val="21"/>
+        </w:rPr>
+        <w:t>include</w:t>
+      </w:r>
+      <w:r>
+        <w:rPr>
+          <w:rFonts w:ascii="Consolas" w:eastAsia="Times New Roman" w:hAnsi="Consolas" w:cs="Consolas"/>
+          <w:color w:val="000000"/>
+          <w:sz w:val="21"/>
+          <w:szCs w:val="21"/>
+        </w:rPr>
+        <w:t xml:space="preserve"> </w:t>
+      </w:r>
+      <w:r>
+        <w:rPr>
+          <w:rFonts w:ascii="Consolas" w:eastAsia="Times New Roman" w:hAnsi="Consolas" w:cs="Consolas"/>
+          <w:color w:val="5D5F6E"/>
+          <w:sz w:val="21"/>
+          <w:szCs w:val="21"/>
+        </w:rPr>
+        <w:t>exchange_modules/68ef9520-24e9-4cf2-b2f5-620025690913/training-american-flight-data-type/1.0.1/AmericanFlightDataType.raml</w:t>
+      </w:r>
+    </w:p>
+    <w:p>
+      <w:r>
+        <w:t>--- Please do mind the color as it will help in syntax error handling.</w:t>
+      </w:r>
+    </w:p>
+    <w:p/>
+    <w:p>
+      <w:r>
+        <w:rPr>
+          <w:noProof/>
+        </w:rPr>
+        <w:drawing>
+          <wp:inline distT="0" distB="0" distL="0" distR="0" wp14:anchorId="0FDA3E42" wp14:editId="1FBE49BF">
+            <wp:extent cx="5562600" cy="685800"/>
+            <wp:effectExtent l="0" t="0" r="0" b="0"/>
+            <wp:docPr id="4" name="Picture 4"/>
+            <wp:cNvGraphicFramePr>
+              <a:graphicFrameLocks xmlns:a="http://schemas.openxmlformats.org/drawingml/2006/main" noChangeAspect="1"/>
+            </wp:cNvGraphicFramePr>
+            <a:graphic xmlns:a="http://schemas.openxmlformats.org/drawingml/2006/main">
+              <a:graphicData uri="http://schemas.openxmlformats.org/drawingml/2006/picture">
+                <pic:pic xmlns:pic="http://schemas.openxmlformats.org/drawingml/2006/picture">
+                  <pic:nvPicPr>
+                    <pic:cNvPr id="1" name=""/>
+                    <pic:cNvPicPr/>
+                  </pic:nvPicPr>
+                  <pic:blipFill>
+                    <a:blip r:embed="rId8"/>
+                    <a:stretch>
+                      <a:fillRect/>
+                    </a:stretch>
+                  </pic:blipFill>
+                  <pic:spPr>
+                    <a:xfrm>
+                      <a:off x="0" y="0"/>
+                      <a:ext cx="5562600" cy="685800"/>
+                    </a:xfrm>
+                    <a:prstGeom prst="rect">
+                      <a:avLst/>
+                    </a:prstGeom>
+                  </pic:spPr>
+                </pic:pic>
+              </a:graphicData>
+            </a:graphic>
+          </wp:inline>
+        </w:drawing>
+      </w:r>
+    </w:p>
+    <w:p/>
+    <w:p/>
+    <w:p/>
+    <w:p>
+      <w:r>
+        <w:t>For any point</w:t>
+      </w:r>
+    </w:p>
+    <w:p>
+      <w:r>
+        <w:t xml:space="preserve">Open </w:t>
+      </w:r>
+      <w:proofErr w:type="spellStart"/>
+      <w:r>
+        <w:t>Anypoint</w:t>
+      </w:r>
+      <w:proofErr w:type="spellEnd"/>
+      <w:r>
+        <w:t xml:space="preserve"> studio</w:t>
+      </w:r>
+    </w:p>
+    <w:p>
+      <w:r>
+        <w:t>Create a mule project.</w:t>
+      </w:r>
+    </w:p>
+    <w:p>
+      <w:r>
+        <w:t>Open &lt;</w:t>
+      </w:r>
+      <w:proofErr w:type="spellStart"/>
+      <w:r>
+        <w:t>projectname</w:t>
+      </w:r>
+      <w:proofErr w:type="spellEnd"/>
+      <w:r>
+        <w:t>&gt;.xml</w:t>
+      </w:r>
+    </w:p>
+    <w:p>
+      <w:r>
+        <w:rPr>
+          <w:noProof/>
+        </w:rPr>
+        <w:lastRenderedPageBreak/>
+        <w:drawing>
+          <wp:inline distT="0" distB="0" distL="0" distR="0" wp14:anchorId="114BCE13" wp14:editId="6075C3E0">
+            <wp:extent cx="5943600" cy="2840355"/>
+            <wp:effectExtent l="0" t="0" r="0" b="0"/>
+            <wp:docPr id="6" name="Picture 6"/>
+            <wp:cNvGraphicFramePr>
+              <a:graphicFrameLocks xmlns:a="http://schemas.openxmlformats.org/drawingml/2006/main" noChangeAspect="1"/>
+            </wp:cNvGraphicFramePr>
+            <a:graphic xmlns:a="http://schemas.openxmlformats.org/drawingml/2006/main">
+              <a:graphicData uri="http://schemas.openxmlformats.org/drawingml/2006/picture">
+                <pic:pic xmlns:pic="http://schemas.openxmlformats.org/drawingml/2006/picture">
+                  <pic:nvPicPr>
+                    <pic:cNvPr id="1" name=""/>
+                    <pic:cNvPicPr/>
+                  </pic:nvPicPr>
+                  <pic:blipFill>
+                    <a:blip r:embed="rId9"/>
+                    <a:stretch>
+                      <a:fillRect/>
+                    </a:stretch>
+                  </pic:blipFill>
+                  <pic:spPr>
+                    <a:xfrm>
+                      <a:off x="0" y="0"/>
+                      <a:ext cx="5943600" cy="2840355"/>
+                    </a:xfrm>
+                    <a:prstGeom prst="rect">
+                      <a:avLst/>
+                    </a:prstGeom>
+                  </pic:spPr>
+                </pic:pic>
+              </a:graphicData>
+            </a:graphic>
+          </wp:inline>
+        </w:drawing>
+      </w:r>
       <w:bookmarkStart w:id="0" w:name="_GoBack"/>
       <w:bookmarkEnd w:id="0"/>
     </w:p>
+    <w:p/>
+    <w:p/>
     <w:sectPr>
       <w:pgSz w:w="12240" w:h="15840"/>
       <w:pgMar w:top="1440" w:right="1440" w:bottom="1440" w:left="1440" w:header="720" w:footer="720" w:gutter="0"/>

</xml_diff>